<commit_message>
Part 3 completed, added JavaScript
</commit_message>
<xml_diff>
--- a/learning_diary.docx
+++ b/learning_diary.docx
@@ -808,6 +808,29 @@
       <w:r>
         <w:rPr/>
         <w:t>I am using the provided photos by the videos as placeholders which i’ll change later.</w:t>
+      </w:r>
+    </w:p>
+    <w:p>
+      <w:pPr>
+        <w:pStyle w:val="Cuerpodetexto"/>
+        <w:rPr>
+          <w:lang w:val="en-US"/>
+        </w:rPr>
+      </w:pPr>
+      <w:r>
+        <w:rPr/>
+      </w:r>
+    </w:p>
+    <w:p>
+      <w:pPr>
+        <w:pStyle w:val="Cuerpodetexto"/>
+        <w:rPr>
+          <w:lang w:val="en-US"/>
+        </w:rPr>
+      </w:pPr>
+      <w:r>
+        <w:rPr/>
+        <w:t>4.9.2022</w:t>
       </w:r>
     </w:p>
     <w:sectPr>

</xml_diff>

<commit_message>
Learning diary update & Menu issue solved
</commit_message>
<xml_diff>
--- a/learning_diary.docx
+++ b/learning_diary.docx
@@ -940,9 +940,132 @@
         <w:t>Part 5 of the course was focused in the about page, I learnt a lot of css here with such an important thing as grid display and how to set it up. I also learnt about scss functions. As I knew a little of HTML before, there was nothing new.</w:t>
       </w:r>
     </w:p>
+    <w:p>
+      <w:pPr>
+        <w:pStyle w:val="Cuerpodetexto"/>
+        <w:rPr/>
+      </w:pPr>
+      <w:r>
+        <w:rPr/>
+      </w:r>
+    </w:p>
+    <w:p>
+      <w:pPr>
+        <w:pStyle w:val="Cuerpodetexto"/>
+        <w:rPr/>
+      </w:pPr>
+      <w:r>
+        <w:rPr/>
+        <w:t xml:space="preserve">it was quite interesting how the video makes the </w:t>
+      </w:r>
+      <w:r>
+        <w:rPr/>
+        <w:t>solved the footer issue changing the height of 100% to a min-height with a substraction of the pixels that the footer uses to the 100vh.</w:t>
+      </w:r>
+    </w:p>
+    <w:p>
+      <w:pPr>
+        <w:pStyle w:val="Cuerpodetexto"/>
+        <w:rPr/>
+      </w:pPr>
+      <w:r>
+        <w:rPr/>
+        <w:t>7.9.2022</w:t>
+      </w:r>
+    </w:p>
+    <w:p>
+      <w:pPr>
+        <w:pStyle w:val="Cuerpodetexto"/>
+        <w:rPr/>
+      </w:pPr>
+      <w:r>
+        <w:rPr/>
+        <w:t xml:space="preserve">Today I finished the project </w:t>
+      </w:r>
+      <w:r>
+        <w:rPr/>
+        <w:t xml:space="preserve">adding the work page and the responsiveness for each screen size, </w:t>
+      </w:r>
+      <w:r>
+        <w:rPr/>
+        <w:t>today’s tutorial was also straight forward, as it was quite similar to last one, however because I copied and pasted a piece of scss I forgot to change the darken function into the lighten but i solved the issue quickly.</w:t>
+      </w:r>
+    </w:p>
+    <w:p>
+      <w:pPr>
+        <w:pStyle w:val="Cuerpodetexto"/>
+        <w:rPr/>
+      </w:pPr>
+      <w:r>
+        <w:rPr/>
+      </w:r>
+    </w:p>
+    <w:p>
+      <w:pPr>
+        <w:pStyle w:val="Cuerpodetexto"/>
+        <w:rPr/>
+      </w:pPr>
+      <w:r>
+        <w:rPr/>
+        <w:t>I also finished the contact page.</w:t>
+      </w:r>
+    </w:p>
+    <w:p>
+      <w:pPr>
+        <w:pStyle w:val="Cuerpodetexto"/>
+        <w:rPr/>
+      </w:pPr>
+      <w:r>
+        <w:rPr/>
+      </w:r>
+    </w:p>
+    <w:p>
+      <w:pPr>
+        <w:pStyle w:val="Cuerpodetexto"/>
+        <w:rPr/>
+      </w:pPr>
+      <w:r>
+        <w:rPr/>
+        <w:t>9.9.2022</w:t>
+      </w:r>
+    </w:p>
+    <w:p>
+      <w:pPr>
+        <w:pStyle w:val="Cuerpodetexto"/>
+        <w:rPr/>
+      </w:pPr>
+      <w:r>
+        <w:rPr/>
+        <w:t>I did not want to put the branding image (the one which is on the menu) as a see through element, however due to how it is explained and how opacity inheritance to child elements work this was an issue, after searching in stack-overflow and some other pages (</w:t>
+      </w:r>
+      <w:hyperlink r:id="rId2">
+        <w:r>
+          <w:rPr>
+            <w:rStyle w:val="EnlacedeInternet"/>
+          </w:rPr>
+          <w:t>https://www.tutorialrepublic.com/faq/css-background-opacity-without-effecting-the-child-elements.php</w:t>
+        </w:r>
+      </w:hyperlink>
+      <w:r>
+        <w:rPr/>
+        <w:t xml:space="preserve"> , </w:t>
+      </w:r>
+      <w:hyperlink r:id="rId3">
+        <w:r>
+          <w:rPr>
+            <w:rStyle w:val="EnlacedeInternet"/>
+          </w:rPr>
+          <w:t>https://stackoverflow.com/questions/5770341/i-do-not-want-to-inherit-the-child-opacity-from-the-parent-in-css</w:t>
+        </w:r>
+      </w:hyperlink>
+      <w:r>
+        <w:rPr/>
+        <w:t>) I decided to use the last link most voted solution, so in stead of setting the see through effect to the whole menu I decided to use the opacity in the menu-nav and in the menu-branding I used the background: rgba($primary-color,0.9); and it worked as expected.</w:t>
+      </w:r>
+    </w:p>
     <w:sectPr>
-      <w:headerReference w:type="default" r:id="rId2"/>
-      <w:footerReference w:type="default" r:id="rId3"/>
+      <w:headerReference w:type="default" r:id="rId4"/>
+      <w:footerReference w:type="default" r:id="rId5"/>
       <w:type w:val="nextPage"/>
       <w:pgSz w:w="11906" w:h="16838"/>
       <w:pgMar w:left="1985" w:right="1134" w:gutter="0" w:header="720" w:top="1701" w:footer="720" w:bottom="1701"/>
@@ -1168,7 +1291,7 @@
     <w:pPr>
       <w:widowControl/>
       <w:suppressAutoHyphens w:val="true"/>
-      <w:overflowPunct w:val="false"/>
+      <w:overflowPunct w:val="true"/>
       <w:bidi w:val="0"/>
       <w:spacing w:before="0" w:after="0"/>
       <w:jc w:val="left"/>
@@ -1754,7 +1877,7 @@
     <w:pPr>
       <w:widowControl w:val="false"/>
       <w:suppressAutoHyphens w:val="true"/>
-      <w:overflowPunct w:val="false"/>
+      <w:overflowPunct w:val="true"/>
       <w:bidi w:val="0"/>
       <w:spacing w:lineRule="auto" w:line="360" w:before="0" w:after="0"/>
       <w:jc w:val="left"/>

</xml_diff>

<commit_message>
Finished project, end of learning diary
</commit_message>
<xml_diff>
--- a/learning_diary.docx
+++ b/learning_diary.docx
@@ -956,11 +956,16 @@
       </w:pPr>
       <w:r>
         <w:rPr/>
-        <w:t xml:space="preserve">it was quite interesting how the video makes the </w:t>
-      </w:r>
-      <w:r>
-        <w:rPr/>
-        <w:t>solved the footer issue changing the height of 100% to a min-height with a substraction of the pixels that the footer uses to the 100vh.</w:t>
+        <w:t>it was quite interesting how the video makes the solved the footer issue changing the height of 100% to a min-height with a substraction of the pixels that the footer uses to the 100vh.</w:t>
+      </w:r>
+    </w:p>
+    <w:p>
+      <w:pPr>
+        <w:pStyle w:val="Cuerpodetexto"/>
+        <w:rPr/>
+      </w:pPr>
+      <w:r>
+        <w:rPr/>
       </w:r>
     </w:p>
     <w:p>
@@ -980,15 +985,7 @@
       </w:pPr>
       <w:r>
         <w:rPr/>
-        <w:t xml:space="preserve">Today I finished the project </w:t>
-      </w:r>
-      <w:r>
-        <w:rPr/>
-        <w:t xml:space="preserve">adding the work page and the responsiveness for each screen size, </w:t>
-      </w:r>
-      <w:r>
-        <w:rPr/>
-        <w:t>today’s tutorial was also straight forward, as it was quite similar to last one, however because I copied and pasted a piece of scss I forgot to change the darken function into the lighten but i solved the issue quickly.</w:t>
+        <w:t>Today I finished the project adding the work page and the responsiveness for each screen size, today’s tutorial was also straight forward, as it was quite similar to last one, however because I copied and pasted a piece of scss I forgot to change the darken function into the lighten but i solved the issue quickly.</w:t>
       </w:r>
     </w:p>
     <w:p>
@@ -1063,9 +1060,112 @@
         <w:t>) I decided to use the last link most voted solution, so in stead of setting the see through effect to the whole menu I decided to use the opacity in the menu-nav and in the menu-branding I used the background: rgba($primary-color,0.9); and it worked as expected.</w:t>
       </w:r>
     </w:p>
+    <w:p>
+      <w:pPr>
+        <w:pStyle w:val="Cuerpodetexto"/>
+        <w:rPr/>
+      </w:pPr>
+      <w:r>
+        <w:rPr/>
+      </w:r>
+    </w:p>
+    <w:p>
+      <w:pPr>
+        <w:pStyle w:val="Cuerpodetexto"/>
+        <w:rPr/>
+      </w:pPr>
+      <w:r>
+        <w:rPr/>
+      </w:r>
+    </w:p>
+    <w:p>
+      <w:pPr>
+        <w:pStyle w:val="Cuerpodetexto"/>
+        <w:rPr/>
+      </w:pPr>
+      <w:r>
+        <w:rPr/>
+        <w:t>30.9.2022</w:t>
+      </w:r>
+    </w:p>
+    <w:p>
+      <w:pPr>
+        <w:pStyle w:val="Cuerpodetexto"/>
+        <w:rPr/>
+      </w:pPr>
+      <w:r>
+        <w:rPr/>
+        <w:t>I added my personal links to twitter, facebook, linkedin and github.</w:t>
+      </w:r>
+    </w:p>
+    <w:p>
+      <w:pPr>
+        <w:pStyle w:val="Cuerpodetexto"/>
+        <w:rPr/>
+      </w:pPr>
+      <w:r>
+        <w:rPr/>
+      </w:r>
+    </w:p>
+    <w:p>
+      <w:pPr>
+        <w:pStyle w:val="Cuerpodetexto"/>
+        <w:rPr/>
+      </w:pPr>
+      <w:r>
+        <w:rPr/>
+        <w:t>I finally deployed the website in github pages with the following link:</w:t>
+      </w:r>
+    </w:p>
+    <w:p>
+      <w:pPr>
+        <w:pStyle w:val="Cuerpodetexto"/>
+        <w:rPr/>
+      </w:pPr>
+      <w:r>
+        <w:rPr/>
+      </w:r>
+    </w:p>
+    <w:p>
+      <w:pPr>
+        <w:pStyle w:val="Cuerpodetexto"/>
+        <w:rPr/>
+      </w:pPr>
+      <w:hyperlink r:id="rId5">
+        <w:r>
+          <w:rPr>
+            <w:rStyle w:val="EnlacedeInternet"/>
+          </w:rPr>
+          <w:t>https://joseanton1o.github.io/portfolio</w:t>
+        </w:r>
+      </w:hyperlink>
+    </w:p>
+    <w:p>
+      <w:pPr>
+        <w:pStyle w:val="Cuerpodetexto"/>
+        <w:rPr/>
+      </w:pPr>
+      <w:r>
+        <w:rPr/>
+      </w:r>
+    </w:p>
+    <w:p>
+      <w:pPr>
+        <w:pStyle w:val="Cuerpodetexto"/>
+        <w:rPr/>
+      </w:pPr>
+      <w:r>
+        <w:rPr/>
+        <w:t xml:space="preserve">I had some trouble doing it as the main branch was not selected to </w:t>
+      </w:r>
+      <w:r>
+        <w:rPr/>
+        <w:t>deploy, i pushed everything in gh-pages branch and it worked, but I prefered to use the main for deployment so i changed it in settings.</w:t>
+      </w:r>
+    </w:p>
     <w:sectPr>
-      <w:headerReference w:type="default" r:id="rId4"/>
-      <w:footerReference w:type="default" r:id="rId5"/>
+      <w:headerReference w:type="default" r:id="rId6"/>
+      <w:footerReference w:type="default" r:id="rId7"/>
       <w:type w:val="nextPage"/>
       <w:pgSz w:w="11906" w:h="16838"/>
       <w:pgMar w:left="1985" w:right="1134" w:gutter="0" w:header="720" w:top="1701" w:footer="720" w:bottom="1701"/>
@@ -1291,7 +1391,7 @@
     <w:pPr>
       <w:widowControl/>
       <w:suppressAutoHyphens w:val="true"/>
-      <w:overflowPunct w:val="true"/>
+      <w:overflowPunct w:val="false"/>
       <w:bidi w:val="0"/>
       <w:spacing w:before="0" w:after="0"/>
       <w:jc w:val="left"/>
@@ -1877,7 +1977,7 @@
     <w:pPr>
       <w:widowControl w:val="false"/>
       <w:suppressAutoHyphens w:val="true"/>
-      <w:overflowPunct w:val="true"/>
+      <w:overflowPunct w:val="false"/>
       <w:bidi w:val="0"/>
       <w:spacing w:lineRule="auto" w:line="360" w:before="0" w:after="0"/>
       <w:jc w:val="left"/>

</xml_diff>